<commit_message>
scss variables and modules
</commit_message>
<xml_diff>
--- a/Javascript and and Angular Framework Notes.docx
+++ b/Javascript and and Angular Framework Notes.docx
@@ -227,6 +227,267 @@
       <w:pPr>
         <w:ind w:left="0" w:firstLine="0"/>
       </w:pPr>
+      <w:r>
+        <w:t>Grid: It arranges the elements in row &amp; column format</w:t>
+      </w:r>
+    </w:p>
+    <w:p>
+      <w:pPr>
+        <w:ind w:left="0" w:firstLine="0"/>
+      </w:pPr>
+      <w:r>
+        <w:t>Flex: It automatically arranges the elements based on the size like horizontally or vertically.</w:t>
+      </w:r>
+    </w:p>
+    <w:p>
+      <w:pPr>
+        <w:ind w:left="0" w:firstLine="0"/>
+      </w:pPr>
+      <w:r>
+        <w:t xml:space="preserve">{display: </w:t>
+      </w:r>
+      <w:proofErr w:type="gramStart"/>
+      <w:r>
+        <w:t>flex }</w:t>
+      </w:r>
+      <w:proofErr w:type="gramEnd"/>
+    </w:p>
+    <w:p>
+      <w:pPr>
+        <w:ind w:left="0" w:firstLine="0"/>
+      </w:pPr>
+      <w:r>
+        <w:rPr>
+          <w:highlight w:val="yellow"/>
+        </w:rPr>
+        <w:lastRenderedPageBreak/>
+        <w:t>SASS</w:t>
+      </w:r>
+    </w:p>
+    <w:p>
+      <w:pPr>
+        <w:ind w:left="0" w:firstLine="0"/>
+      </w:pPr>
+      <w:r>
+        <w:t>Syntactically Awesome Style sheets</w:t>
+      </w:r>
+    </w:p>
+    <w:p>
+      <w:pPr>
+        <w:ind w:left="0" w:firstLine="0"/>
+      </w:pPr>
+      <w:r>
+        <w:t>It avoids lot of boiler plate code which you write in CSS</w:t>
+      </w:r>
+    </w:p>
+    <w:p>
+      <w:pPr>
+        <w:ind w:left="0" w:firstLine="0"/>
+      </w:pPr>
+      <w:r>
+        <w:t>SASS -&gt; SCSS (this resembles css syntax), but sass follows indentation syntax</w:t>
+      </w:r>
+    </w:p>
+    <w:p>
+      <w:pPr>
+        <w:ind w:left="0" w:firstLine="0"/>
+      </w:pPr>
+      <w:r>
+        <w:rPr>
+          <w:highlight w:val="yellow"/>
+        </w:rPr>
+        <w:t>SASS syntax</w:t>
+      </w:r>
+      <w:r>
+        <w:br/>
+        <w:t>$font-style: arial;</w:t>
+      </w:r>
+      <w:r>
+        <w:br/>
+        <w:t>$color: blue</w:t>
+      </w:r>
+    </w:p>
+    <w:p>
+      <w:pPr>
+        <w:ind w:left="0" w:firstLine="0"/>
+      </w:pPr>
+      <w:r>
+        <w:t xml:space="preserve">h1 </w:t>
+      </w:r>
+      <w:r>
+        <w:br/>
+        <w:t xml:space="preserve">    color: $color;</w:t>
+      </w:r>
+      <w:r>
+        <w:br/>
+        <w:t xml:space="preserve">    font-family: $font-style</w:t>
+      </w:r>
+    </w:p>
+    <w:p>
+      <w:pPr>
+        <w:ind w:left="0" w:firstLine="0"/>
+      </w:pPr>
+      <w:r>
+        <w:rPr>
+          <w:highlight w:val="yellow"/>
+        </w:rPr>
+        <w:t>SCSS syntax:</w:t>
+      </w:r>
+    </w:p>
+    <w:p>
+      <w:pPr>
+        <w:ind w:left="0" w:firstLine="0"/>
+      </w:pPr>
+      <w:r>
+        <w:t>$color: blue;</w:t>
+      </w:r>
+      <w:r>
+        <w:br/>
+        <w:t>$font-style: arial;</w:t>
+      </w:r>
+      <w:r>
+        <w:br/>
+        <w:t>h</w:t>
+      </w:r>
+      <w:proofErr w:type="gramStart"/>
+      <w:r>
+        <w:t>1  {</w:t>
+      </w:r>
+      <w:proofErr w:type="gramEnd"/>
+      <w:r>
+        <w:t xml:space="preserve"> </w:t>
+      </w:r>
+      <w:r>
+        <w:br/>
+        <w:t xml:space="preserve">   color: $color;</w:t>
+      </w:r>
+      <w:r>
+        <w:br/>
+        <w:t xml:space="preserve">   font-family: $font-style;</w:t>
+      </w:r>
+      <w:r>
+        <w:br/>
+        <w:t>}</w:t>
+      </w:r>
+    </w:p>
+    <w:p>
+      <w:pPr>
+        <w:ind w:left="0" w:firstLine="0"/>
+      </w:pPr>
+      <w:r>
+        <w:rPr>
+          <w:highlight w:val="yellow"/>
+        </w:rPr>
+        <w:t>Install sass</w:t>
+      </w:r>
+    </w:p>
+    <w:p>
+      <w:pPr>
+        <w:ind w:left="0" w:firstLine="0"/>
+      </w:pPr>
+      <w:r>
+        <w:t>npm install -g sass</w:t>
+      </w:r>
+    </w:p>
+    <w:p>
+      <w:pPr>
+        <w:ind w:left="0" w:firstLine="0"/>
+      </w:pPr>
+      <w:r>
+        <w:rPr>
+          <w:highlight w:val="yellow"/>
+        </w:rPr>
+        <w:t xml:space="preserve">To compile </w:t>
+      </w:r>
+      <w:proofErr w:type="spellStart"/>
+      <w:r>
+        <w:rPr>
+          <w:highlight w:val="yellow"/>
+        </w:rPr>
+        <w:t>scss</w:t>
+      </w:r>
+      <w:proofErr w:type="spellEnd"/>
+      <w:r>
+        <w:rPr>
+          <w:highlight w:val="yellow"/>
+        </w:rPr>
+        <w:t xml:space="preserve"> to css</w:t>
+      </w:r>
+    </w:p>
+    <w:p>
+      <w:pPr>
+        <w:ind w:left="0" w:firstLine="0"/>
+      </w:pPr>
+      <w:r>
+        <w:t xml:space="preserve">sass </w:t>
+      </w:r>
+      <w:proofErr w:type="gramStart"/>
+      <w:r>
+        <w:t>input.scss</w:t>
+      </w:r>
+      <w:proofErr w:type="gramEnd"/>
+      <w:r>
+        <w:t xml:space="preserve"> output.css</w:t>
+      </w:r>
+    </w:p>
+    <w:p>
+      <w:pPr>
+        <w:ind w:left="0" w:firstLine="0"/>
+      </w:pPr>
+      <w:r>
+        <w:drawing>
+          <wp:inline distT="0" distB="0" distL="0" distR="0" wp14:anchorId="0382E27E" wp14:editId="12C4E821">
+            <wp:extent cx="5943600" cy="963295"/>
+            <wp:effectExtent l="0" t="0" r="0" b="8255"/>
+            <wp:docPr id="2126779931" name="Picture 1"/>
+            <wp:cNvGraphicFramePr>
+              <a:graphicFrameLocks xmlns:a="http://schemas.openxmlformats.org/drawingml/2006/main" noChangeAspect="1"/>
+            </wp:cNvGraphicFramePr>
+            <a:graphic xmlns:a="http://schemas.openxmlformats.org/drawingml/2006/main">
+              <a:graphicData uri="http://schemas.openxmlformats.org/drawingml/2006/picture">
+                <pic:pic xmlns:pic="http://schemas.openxmlformats.org/drawingml/2006/picture">
+                  <pic:nvPicPr>
+                    <pic:cNvPr id="2126779931" name=""/>
+                    <pic:cNvPicPr/>
+                  </pic:nvPicPr>
+                  <pic:blipFill>
+                    <a:blip r:embed="rId6"/>
+                    <a:stretch>
+                      <a:fillRect/>
+                    </a:stretch>
+                  </pic:blipFill>
+                  <pic:spPr>
+                    <a:xfrm>
+                      <a:off x="0" y="0"/>
+                      <a:ext cx="5943600" cy="963295"/>
+                    </a:xfrm>
+                    <a:prstGeom prst="rect">
+                      <a:avLst/>
+                    </a:prstGeom>
+                  </pic:spPr>
+                </pic:pic>
+              </a:graphicData>
+            </a:graphic>
+          </wp:inline>
+        </w:drawing>
+      </w:r>
+    </w:p>
+    <w:p>
+      <w:pPr>
+        <w:ind w:left="0" w:firstLine="0"/>
+      </w:pPr>
+      <w:r>
+        <w:lastRenderedPageBreak/>
+        <w:t xml:space="preserve">--watch lets you to automatically compile </w:t>
+      </w:r>
+      <w:proofErr w:type="spellStart"/>
+      <w:r>
+        <w:t>scss</w:t>
+      </w:r>
+      <w:proofErr w:type="spellEnd"/>
+      <w:r>
+        <w:t xml:space="preserve"> to css</w:t>
+      </w:r>
     </w:p>
     <w:p>
       <w:pPr>

</xml_diff>

<commit_message>
sass placeholders and functions
</commit_message>
<xml_diff>
--- a/Javascript and and Angular Framework Notes.docx
+++ b/Javascript and and Angular Framework Notes.docx
@@ -64,6 +64,9 @@
         <w:ind w:left="0" w:firstLine="0"/>
       </w:pPr>
       <w:r>
+        <w:rPr>
+          <w:noProof/>
+        </w:rPr>
         <w:drawing>
           <wp:inline distT="0" distB="0" distL="0" distR="0" wp14:anchorId="60A652C7" wp14:editId="346757D5">
             <wp:extent cx="5943600" cy="4446270"/>
@@ -117,6 +120,9 @@
         <w:ind w:left="0" w:firstLine="0"/>
       </w:pPr>
       <w:r>
+        <w:rPr>
+          <w:noProof/>
+        </w:rPr>
         <w:lastRenderedPageBreak/>
         <w:drawing>
           <wp:inline distT="0" distB="0" distL="0" distR="0" wp14:anchorId="797B03D4" wp14:editId="059C4940">
@@ -244,13 +250,8 @@
         <w:ind w:left="0" w:firstLine="0"/>
       </w:pPr>
       <w:r>
-        <w:t xml:space="preserve">{display: </w:t>
-      </w:r>
-      <w:proofErr w:type="gramStart"/>
-      <w:r>
-        <w:t>flex }</w:t>
-      </w:r>
-      <w:proofErr w:type="gramEnd"/>
+        <w:t>{display: flex }</w:t>
+      </w:r>
     </w:p>
     <w:p>
       <w:pPr>
@@ -347,15 +348,7 @@
       </w:r>
       <w:r>
         <w:br/>
-        <w:t>h</w:t>
-      </w:r>
-      <w:proofErr w:type="gramStart"/>
-      <w:r>
-        <w:t>1  {</w:t>
-      </w:r>
-      <w:proofErr w:type="gramEnd"/>
-      <w:r>
-        <w:t xml:space="preserve"> </w:t>
+        <w:t xml:space="preserve">h1  { </w:t>
       </w:r>
       <w:r>
         <w:br/>
@@ -397,44 +390,25 @@
         <w:rPr>
           <w:highlight w:val="yellow"/>
         </w:rPr>
-        <w:t xml:space="preserve">To compile </w:t>
-      </w:r>
-      <w:proofErr w:type="spellStart"/>
-      <w:r>
-        <w:rPr>
-          <w:highlight w:val="yellow"/>
-        </w:rPr>
-        <w:t>scss</w:t>
-      </w:r>
-      <w:proofErr w:type="spellEnd"/>
-      <w:r>
-        <w:rPr>
-          <w:highlight w:val="yellow"/>
-        </w:rPr>
-        <w:t xml:space="preserve"> to css</w:t>
-      </w:r>
-    </w:p>
-    <w:p>
-      <w:pPr>
-        <w:ind w:left="0" w:firstLine="0"/>
-      </w:pPr>
-      <w:r>
-        <w:t xml:space="preserve">sass </w:t>
-      </w:r>
-      <w:proofErr w:type="gramStart"/>
-      <w:r>
-        <w:t>input.scss</w:t>
-      </w:r>
-      <w:proofErr w:type="gramEnd"/>
-      <w:r>
-        <w:t xml:space="preserve"> output.css</w:t>
-      </w:r>
-    </w:p>
-    <w:p>
-      <w:pPr>
-        <w:ind w:left="0" w:firstLine="0"/>
-      </w:pPr>
-      <w:r>
+        <w:t>To compile scss to css</w:t>
+      </w:r>
+    </w:p>
+    <w:p>
+      <w:pPr>
+        <w:ind w:left="0" w:firstLine="0"/>
+      </w:pPr>
+      <w:r>
+        <w:t>sass input.scss output.css</w:t>
+      </w:r>
+    </w:p>
+    <w:p>
+      <w:pPr>
+        <w:ind w:left="0" w:firstLine="0"/>
+      </w:pPr>
+      <w:r>
+        <w:rPr>
+          <w:noProof/>
+        </w:rPr>
         <w:drawing>
           <wp:inline distT="0" distB="0" distL="0" distR="0" wp14:anchorId="0382E27E" wp14:editId="12C4E821">
             <wp:extent cx="5943600" cy="963295"/>
@@ -478,196 +452,610 @@
       </w:pPr>
       <w:r>
         <w:lastRenderedPageBreak/>
-        <w:t xml:space="preserve">--watch lets you to automatically compile </w:t>
-      </w:r>
-      <w:proofErr w:type="spellStart"/>
-      <w:r>
+        <w:t>--watch lets you to automatically compile scss</w:t>
+      </w:r>
+      <w:r>
+        <w:t xml:space="preserve"> to css</w:t>
+      </w:r>
+    </w:p>
+    <w:p>
+      <w:pPr>
+        <w:ind w:left="0" w:firstLine="0"/>
+      </w:pPr>
+      <w:r>
+        <w:rPr>
+          <w:highlight w:val="yellow"/>
+        </w:rPr>
+        <w:t>Mixins</w:t>
+      </w:r>
+    </w:p>
+    <w:p>
+      <w:pPr>
+        <w:ind w:left="0" w:firstLine="0"/>
+      </w:pPr>
+      <w:r>
+        <w:t>These allow you to reuse the group of CSS declarations.</w:t>
+      </w:r>
+    </w:p>
+    <w:p>
+      <w:pPr>
+        <w:ind w:left="0" w:firstLine="0"/>
+      </w:pPr>
+      <w:r>
+        <w:t xml:space="preserve">@mixin shape($color, $width, $height) { </w:t>
+      </w:r>
+      <w:r>
+        <w:br/>
+        <w:t xml:space="preserve"> width: $width;</w:t>
+      </w:r>
+      <w:r>
+        <w:br/>
+        <w:t xml:space="preserve"> height: $height;</w:t>
+      </w:r>
+      <w:r>
+        <w:br/>
+        <w:t xml:space="preserve"> background-color: $color;</w:t>
+      </w:r>
+      <w:r>
+        <w:br/>
+        <w:t xml:space="preserve">} </w:t>
+      </w:r>
+      <w:r>
+        <w:br/>
+        <w:t>.square {</w:t>
+      </w:r>
+      <w:r>
+        <w:br/>
+        <w:t xml:space="preserve">  @include shape(blue, 400px, 400px); </w:t>
+      </w:r>
+      <w:r>
+        <w:br/>
+        <w:t>}</w:t>
+      </w:r>
+      <w:r>
+        <w:br/>
+        <w:t>.rectangle {</w:t>
+      </w:r>
+      <w:r>
+        <w:br/>
+        <w:t xml:space="preserve">  @include shape(red, 400px, 200px);</w:t>
+      </w:r>
+      <w:r>
+        <w:br/>
+        <w:t>}</w:t>
+      </w:r>
+    </w:p>
+    <w:p>
+      <w:pPr>
+        <w:ind w:left="0" w:firstLine="0"/>
+      </w:pPr>
+      <w:r>
+        <w:rPr>
+          <w:highlight w:val="yellow"/>
+        </w:rPr>
+        <w:t>Parent selector</w:t>
+      </w:r>
+    </w:p>
+    <w:p>
+      <w:pPr>
+        <w:ind w:left="0" w:firstLine="0"/>
+      </w:pPr>
+      <w:r>
+        <w:t>It is used in nested selector to refer the outer selector</w:t>
+      </w:r>
+    </w:p>
+    <w:p>
+      <w:pPr>
+        <w:ind w:left="0" w:firstLine="0"/>
+      </w:pPr>
+      <w:r>
+        <w:t>.alert {</w:t>
+      </w:r>
+      <w:r>
+        <w:br/>
+        <w:t xml:space="preserve">  &amp;:hover { color: red }</w:t>
+      </w:r>
+      <w:r>
+        <w:br/>
+        <w:t>}</w:t>
+      </w:r>
+    </w:p>
+    <w:p>
+      <w:pPr>
+        <w:ind w:left="0" w:firstLine="0"/>
+      </w:pPr>
+      <w:r>
+        <w:t xml:space="preserve">In CSS you write </w:t>
+      </w:r>
+    </w:p>
+    <w:p>
+      <w:pPr>
+        <w:ind w:left="0" w:firstLine="0"/>
+      </w:pPr>
+      <w:r>
+        <w:t>alert : hover { color: red; }</w:t>
+      </w:r>
+    </w:p>
+    <w:p>
+      <w:pPr>
+        <w:ind w:left="0" w:firstLine="0"/>
+      </w:pPr>
+      <w:r>
+        <w:rPr>
+          <w:highlight w:val="yellow"/>
+        </w:rPr>
+        <w:t>Placeholder</w:t>
+      </w:r>
+    </w:p>
+    <w:p>
+      <w:pPr>
+        <w:ind w:left="0" w:firstLine="0"/>
+      </w:pPr>
+      <w:r>
+        <w:t>It is to reuse some selectors using inheritance</w:t>
+      </w:r>
+    </w:p>
+    <w:p>
+      <w:pPr>
+        <w:ind w:left="0" w:firstLine="0"/>
+      </w:pPr>
+      <w:r>
+        <w:t>%name {</w:t>
+      </w:r>
+      <w:r>
+        <w:br/>
+        <w:t xml:space="preserve">  // css selectors</w:t>
+      </w:r>
+      <w:r>
+        <w:br/>
+        <w:t>}</w:t>
+      </w:r>
+    </w:p>
+    <w:p>
+      <w:pPr>
+        <w:ind w:left="0" w:firstLine="0"/>
+      </w:pPr>
+      <w:r>
+        <w:lastRenderedPageBreak/>
+        <w:t>.primary {</w:t>
+      </w:r>
+      <w:r>
+        <w:br/>
+        <w:t xml:space="preserve">  @extend %name;</w:t>
+      </w:r>
+      <w:r>
+        <w:br/>
+        <w:t xml:space="preserve">  color: blue;</w:t>
+      </w:r>
+      <w:r>
+        <w:br/>
+        <w:t>}</w:t>
+      </w:r>
+      <w:r>
+        <w:br/>
+        <w:t>.secondary {</w:t>
+      </w:r>
+      <w:r>
+        <w:br/>
+        <w:t xml:space="preserve">  @extend %name;</w:t>
+      </w:r>
+      <w:r>
+        <w:br/>
+        <w:t xml:space="preserve">  color: gr</w:t>
+      </w:r>
+      <w:r>
+        <w:t>ey;</w:t>
+      </w:r>
+      <w:r>
+        <w:br/>
+        <w:t>}</w:t>
+      </w:r>
+    </w:p>
+    <w:p>
+      <w:pPr>
+        <w:ind w:left="0" w:firstLine="0"/>
+      </w:pPr>
+    </w:p>
+    <w:p>
+      <w:pPr>
+        <w:ind w:left="0" w:firstLine="0"/>
+      </w:pPr>
+      <w:r>
+        <w:rPr>
+          <w:highlight w:val="yellow"/>
+        </w:rPr>
+        <w:t>How to compile multiple SASS files</w:t>
+      </w:r>
+      <w:r>
+        <w:t xml:space="preserve"> </w:t>
+      </w:r>
+    </w:p>
+    <w:p>
+      <w:pPr>
+        <w:ind w:left="0" w:firstLine="0"/>
+      </w:pPr>
+      <w:r>
+        <w:t xml:space="preserve">sass --watch file1.scss : file1.css  file2.scss : file2.css   </w:t>
+      </w:r>
+    </w:p>
+    <w:p>
+      <w:pPr>
+        <w:ind w:left="0" w:firstLine="0"/>
+      </w:pPr>
+      <w:r>
+        <w:rPr>
+          <w:highlight w:val="yellow"/>
+        </w:rPr>
+        <w:t>day2/mystyle.scss</w:t>
+      </w:r>
+    </w:p>
+    <w:p>
+      <w:pPr>
+        <w:ind w:left="0" w:firstLine="0"/>
+      </w:pPr>
+      <w:r>
+        <w:lastRenderedPageBreak/>
+        <w:drawing>
+          <wp:inline distT="0" distB="0" distL="0" distR="0" wp14:anchorId="3FCC337B" wp14:editId="17DFCE19">
+            <wp:extent cx="5696745" cy="6239746"/>
+            <wp:effectExtent l="0" t="0" r="0" b="8890"/>
+            <wp:docPr id="1878739921" name="Picture 1"/>
+            <wp:cNvGraphicFramePr>
+              <a:graphicFrameLocks xmlns:a="http://schemas.openxmlformats.org/drawingml/2006/main" noChangeAspect="1"/>
+            </wp:cNvGraphicFramePr>
+            <a:graphic xmlns:a="http://schemas.openxmlformats.org/drawingml/2006/main">
+              <a:graphicData uri="http://schemas.openxmlformats.org/drawingml/2006/picture">
+                <pic:pic xmlns:pic="http://schemas.openxmlformats.org/drawingml/2006/picture">
+                  <pic:nvPicPr>
+                    <pic:cNvPr id="1878739921" name=""/>
+                    <pic:cNvPicPr/>
+                  </pic:nvPicPr>
+                  <pic:blipFill>
+                    <a:blip r:embed="rId7"/>
+                    <a:stretch>
+                      <a:fillRect/>
+                    </a:stretch>
+                  </pic:blipFill>
+                  <pic:spPr>
+                    <a:xfrm>
+                      <a:off x="0" y="0"/>
+                      <a:ext cx="5696745" cy="6239746"/>
+                    </a:xfrm>
+                    <a:prstGeom prst="rect">
+                      <a:avLst/>
+                    </a:prstGeom>
+                  </pic:spPr>
+                </pic:pic>
+              </a:graphicData>
+            </a:graphic>
+          </wp:inline>
+        </w:drawing>
+      </w:r>
+    </w:p>
+    <w:p>
+      <w:pPr>
+        <w:ind w:left="0" w:firstLine="0"/>
+      </w:pPr>
+      <w:r>
+        <w:rPr>
+          <w:highlight w:val="yellow"/>
+        </w:rPr>
+        <w:t>index.html</w:t>
+      </w:r>
+    </w:p>
+    <w:p>
+      <w:pPr>
+        <w:ind w:left="0" w:firstLine="0"/>
+      </w:pPr>
+      <w:r>
+        <w:lastRenderedPageBreak/>
+        <w:drawing>
+          <wp:inline distT="0" distB="0" distL="0" distR="0" wp14:anchorId="615D2357" wp14:editId="010C57F7">
+            <wp:extent cx="5943600" cy="3092450"/>
+            <wp:effectExtent l="0" t="0" r="0" b="0"/>
+            <wp:docPr id="590384255" name="Picture 1"/>
+            <wp:cNvGraphicFramePr>
+              <a:graphicFrameLocks xmlns:a="http://schemas.openxmlformats.org/drawingml/2006/main" noChangeAspect="1"/>
+            </wp:cNvGraphicFramePr>
+            <a:graphic xmlns:a="http://schemas.openxmlformats.org/drawingml/2006/main">
+              <a:graphicData uri="http://schemas.openxmlformats.org/drawingml/2006/picture">
+                <pic:pic xmlns:pic="http://schemas.openxmlformats.org/drawingml/2006/picture">
+                  <pic:nvPicPr>
+                    <pic:cNvPr id="590384255" name=""/>
+                    <pic:cNvPicPr/>
+                  </pic:nvPicPr>
+                  <pic:blipFill>
+                    <a:blip r:embed="rId8"/>
+                    <a:stretch>
+                      <a:fillRect/>
+                    </a:stretch>
+                  </pic:blipFill>
+                  <pic:spPr>
+                    <a:xfrm>
+                      <a:off x="0" y="0"/>
+                      <a:ext cx="5943600" cy="3092450"/>
+                    </a:xfrm>
+                    <a:prstGeom prst="rect">
+                      <a:avLst/>
+                    </a:prstGeom>
+                  </pic:spPr>
+                </pic:pic>
+              </a:graphicData>
+            </a:graphic>
+          </wp:inline>
+        </w:drawing>
+      </w:r>
+    </w:p>
+    <w:p>
+      <w:pPr>
+        <w:ind w:left="0" w:firstLine="0"/>
+      </w:pPr>
+      <w:r>
+        <w:rPr>
+          <w:highlight w:val="yellow"/>
+        </w:rPr>
+        <w:t>Output:</w:t>
+      </w:r>
+    </w:p>
+    <w:p>
+      <w:pPr>
+        <w:ind w:left="0" w:firstLine="0"/>
+      </w:pPr>
+      <w:r>
+        <w:drawing>
+          <wp:inline distT="0" distB="0" distL="0" distR="0" wp14:anchorId="2C70CA84" wp14:editId="3BD4EA85">
+            <wp:extent cx="5943600" cy="3223260"/>
+            <wp:effectExtent l="0" t="0" r="0" b="0"/>
+            <wp:docPr id="1534620926" name="Picture 1"/>
+            <wp:cNvGraphicFramePr>
+              <a:graphicFrameLocks xmlns:a="http://schemas.openxmlformats.org/drawingml/2006/main" noChangeAspect="1"/>
+            </wp:cNvGraphicFramePr>
+            <a:graphic xmlns:a="http://schemas.openxmlformats.org/drawingml/2006/main">
+              <a:graphicData uri="http://schemas.openxmlformats.org/drawingml/2006/picture">
+                <pic:pic xmlns:pic="http://schemas.openxmlformats.org/drawingml/2006/picture">
+                  <pic:nvPicPr>
+                    <pic:cNvPr id="1534620926" name=""/>
+                    <pic:cNvPicPr/>
+                  </pic:nvPicPr>
+                  <pic:blipFill>
+                    <a:blip r:embed="rId9"/>
+                    <a:stretch>
+                      <a:fillRect/>
+                    </a:stretch>
+                  </pic:blipFill>
+                  <pic:spPr>
+                    <a:xfrm>
+                      <a:off x="0" y="0"/>
+                      <a:ext cx="5943600" cy="3223260"/>
+                    </a:xfrm>
+                    <a:prstGeom prst="rect">
+                      <a:avLst/>
+                    </a:prstGeom>
+                  </pic:spPr>
+                </pic:pic>
+              </a:graphicData>
+            </a:graphic>
+          </wp:inline>
+        </w:drawing>
+      </w:r>
+    </w:p>
+    <w:p>
+      <w:pPr>
+        <w:ind w:left="0" w:firstLine="0"/>
+      </w:pPr>
+      <w:r>
+        <w:rPr>
+          <w:highlight w:val="yellow"/>
+        </w:rPr>
+        <w:t>Special functions:</w:t>
+      </w:r>
+    </w:p>
+    <w:p>
+      <w:pPr>
+        <w:ind w:left="0" w:firstLine="0"/>
+      </w:pPr>
+      <w:r>
+        <w:t>SCSS provides various functions to perform complex operations</w:t>
+      </w:r>
+    </w:p>
+    <w:p>
+      <w:pPr>
+        <w:ind w:left="0" w:firstLine="0"/>
+      </w:pPr>
+      <w:r>
+        <w:lastRenderedPageBreak/>
+        <w:t>$colors: red, green, blue;</w:t>
+      </w:r>
+      <w:r>
+        <w:br/>
+        <w:t xml:space="preserve">.error { color : </w:t>
+      </w:r>
+      <w:r>
+        <w:rPr>
+          <w:color w:val="FF0000"/>
+        </w:rPr>
+        <w:t>nth</w:t>
+      </w:r>
+      <w:r>
+        <w:t xml:space="preserve">($colors, 1) } </w:t>
+      </w:r>
+    </w:p>
+    <w:p>
+      <w:pPr>
+        <w:ind w:left="0" w:firstLine="0"/>
+      </w:pPr>
+      <w:r>
+        <w:t>.warning { color: nth($colors, 2) }</w:t>
+      </w:r>
+    </w:p>
+    <w:p>
+      <w:pPr>
+        <w:ind w:left="0" w:firstLine="0"/>
+      </w:pPr>
+      <w:r>
+        <w:rPr>
+          <w:highlight w:val="yellow"/>
+        </w:rPr>
+        <w:t>Mixing colors using mix()</w:t>
+      </w:r>
+    </w:p>
+    <w:p>
+      <w:pPr>
+        <w:ind w:left="0" w:firstLine="0"/>
+      </w:pPr>
+      <w:r>
+        <w:t xml:space="preserve">.mixed-color { color: mix(red, green, 60%) } </w:t>
+      </w:r>
+    </w:p>
+    <w:p>
+      <w:pPr>
+        <w:ind w:left="0" w:firstLine="0"/>
+      </w:pPr>
+      <w:r>
+        <w:t>Here 60% red &amp; 40% green</w:t>
+      </w:r>
+    </w:p>
+    <w:p>
+      <w:pPr>
+        <w:ind w:left="0" w:firstLine="0"/>
+      </w:pPr>
+      <w:r>
+        <w:t>Note: You can only mix two colors, however you can get the reference of two colors and pass the color again to the mix</w:t>
+      </w:r>
+    </w:p>
+    <w:p>
+      <w:pPr>
+        <w:ind w:left="0" w:firstLine="0"/>
+      </w:pPr>
+      <w:r>
+        <w:t>mix(mix(red, green, 60%), blue, 50%)</w:t>
+      </w:r>
+    </w:p>
+    <w:p>
+      <w:pPr>
+        <w:ind w:left="0" w:firstLine="0"/>
+      </w:pPr>
+      <w:r>
+        <w:rPr>
+          <w:highlight w:val="yellow"/>
+        </w:rPr>
+        <w:t>Round up the numbers</w:t>
+      </w:r>
+    </w:p>
+    <w:p>
+      <w:pPr>
+        <w:ind w:left="0" w:firstLine="0"/>
+      </w:pPr>
+      <w:r>
+        <w:t>font-size: round(19.6px); // font-size: 20px</w:t>
+      </w:r>
+    </w:p>
+    <w:p>
+      <w:pPr>
+        <w:ind w:left="0" w:firstLine="0"/>
+      </w:pPr>
+      <w:r>
+        <w:rPr>
+          <w:highlight w:val="yellow"/>
+        </w:rPr>
         <w:t>scss</w:t>
       </w:r>
-      <w:proofErr w:type="spellEnd"/>
-      <w:r>
-        <w:t xml:space="preserve"> to css</w:t>
-      </w:r>
-    </w:p>
-    <w:p>
-      <w:pPr>
-        <w:ind w:left="0" w:firstLine="0"/>
-      </w:pPr>
-      <w:proofErr w:type="spellStart"/>
-      <w:r>
-        <w:rPr>
-          <w:highlight w:val="yellow"/>
-        </w:rPr>
-        <w:t>Mixins</w:t>
-      </w:r>
-      <w:proofErr w:type="spellEnd"/>
-    </w:p>
-    <w:p>
-      <w:pPr>
-        <w:ind w:left="0" w:firstLine="0"/>
-      </w:pPr>
-      <w:r>
-        <w:t>These allow you to reuse the group of CSS declarations.</w:t>
-      </w:r>
-    </w:p>
-    <w:p>
-      <w:pPr>
-        <w:ind w:left="0" w:firstLine="0"/>
-      </w:pPr>
-      <w:r>
-        <w:t xml:space="preserve">@mixin </w:t>
-      </w:r>
-      <w:proofErr w:type="gramStart"/>
-      <w:r>
-        <w:t>shape(</w:t>
-      </w:r>
-      <w:proofErr w:type="gramEnd"/>
-      <w:r>
-        <w:t xml:space="preserve">$color, $width, $height) { </w:t>
-      </w:r>
-      <w:r>
-        <w:br/>
-        <w:t xml:space="preserve"> width: $width;</w:t>
-      </w:r>
-      <w:r>
-        <w:br/>
-        <w:t xml:space="preserve"> height: $height;</w:t>
-      </w:r>
-      <w:r>
-        <w:br/>
-        <w:t xml:space="preserve"> background-color: $color;</w:t>
-      </w:r>
-      <w:r>
-        <w:br/>
-        <w:t xml:space="preserve">} </w:t>
-      </w:r>
-      <w:r>
-        <w:br/>
-        <w:t>.square {</w:t>
-      </w:r>
-      <w:r>
-        <w:br/>
-        <w:t xml:space="preserve">  @include </w:t>
-      </w:r>
-      <w:proofErr w:type="gramStart"/>
-      <w:r>
-        <w:t>shape(</w:t>
-      </w:r>
-      <w:proofErr w:type="gramEnd"/>
-      <w:r>
-        <w:t xml:space="preserve">blue, 400px, 400px); </w:t>
-      </w:r>
-      <w:r>
-        <w:br/>
-        <w:t>}</w:t>
-      </w:r>
-      <w:r>
-        <w:br/>
-        <w:t>.rectangle {</w:t>
-      </w:r>
-      <w:r>
-        <w:br/>
-        <w:t xml:space="preserve">  @include </w:t>
-      </w:r>
-      <w:proofErr w:type="gramStart"/>
-      <w:r>
-        <w:t>shape(</w:t>
-      </w:r>
-      <w:proofErr w:type="gramEnd"/>
-      <w:r>
-        <w:t>red, 400px, 200px);</w:t>
-      </w:r>
-      <w:r>
-        <w:br/>
-        <w:t>}</w:t>
-      </w:r>
-    </w:p>
-    <w:p>
-      <w:pPr>
-        <w:ind w:left="0" w:firstLine="0"/>
-      </w:pPr>
-      <w:r>
-        <w:rPr>
-          <w:highlight w:val="yellow"/>
-        </w:rPr>
-        <w:t>Parent selector</w:t>
-      </w:r>
-    </w:p>
-    <w:p>
-      <w:pPr>
-        <w:ind w:left="0" w:firstLine="0"/>
-      </w:pPr>
-      <w:r>
-        <w:t>It is used in nested selector to refer the outer selector</w:t>
-      </w:r>
-    </w:p>
-    <w:p>
-      <w:pPr>
-        <w:ind w:left="0" w:firstLine="0"/>
-      </w:pPr>
-      <w:proofErr w:type="gramStart"/>
-      <w:r>
-        <w:t>.alert</w:t>
-      </w:r>
-      <w:proofErr w:type="gramEnd"/>
-      <w:r>
-        <w:t xml:space="preserve"> {</w:t>
-      </w:r>
-      <w:r>
-        <w:br/>
-        <w:t xml:space="preserve">  &amp;:hover </w:t>
-      </w:r>
-      <w:proofErr w:type="gramStart"/>
-      <w:r>
-        <w:t>{ color</w:t>
-      </w:r>
-      <w:proofErr w:type="gramEnd"/>
-      <w:r>
-        <w:t xml:space="preserve">: </w:t>
-      </w:r>
-      <w:proofErr w:type="gramStart"/>
-      <w:r>
-        <w:t>red }</w:t>
-      </w:r>
-      <w:proofErr w:type="gramEnd"/>
-      <w:r>
-        <w:br/>
-        <w:t>}</w:t>
-      </w:r>
-    </w:p>
-    <w:p>
-      <w:pPr>
-        <w:ind w:left="0" w:firstLine="0"/>
-      </w:pPr>
-      <w:r>
-        <w:t xml:space="preserve">In CSS you write </w:t>
-      </w:r>
-    </w:p>
-    <w:p>
-      <w:pPr>
-        <w:ind w:left="0" w:firstLine="0"/>
-      </w:pPr>
-      <w:proofErr w:type="gramStart"/>
-      <w:r>
-        <w:t>alert :</w:t>
-      </w:r>
-      <w:proofErr w:type="gramEnd"/>
-      <w:r>
-        <w:t xml:space="preserve"> hover </w:t>
-      </w:r>
-      <w:proofErr w:type="gramStart"/>
-      <w:r>
-        <w:t>{ color</w:t>
-      </w:r>
-      <w:proofErr w:type="gramEnd"/>
-      <w:r>
-        <w:t>: red</w:t>
-      </w:r>
-      <w:proofErr w:type="gramStart"/>
-      <w:r>
-        <w:t>; }</w:t>
-      </w:r>
-      <w:proofErr w:type="gramEnd"/>
+    </w:p>
+    <w:p>
+      <w:pPr>
+        <w:ind w:left="0" w:firstLine="0"/>
+      </w:pPr>
+      <w:r>
+        <w:lastRenderedPageBreak/>
+        <w:drawing>
+          <wp:inline distT="0" distB="0" distL="0" distR="0" wp14:anchorId="199C541D" wp14:editId="0A209448">
+            <wp:extent cx="5943600" cy="4932045"/>
+            <wp:effectExtent l="0" t="0" r="0" b="1905"/>
+            <wp:docPr id="1185348669" name="Picture 1"/>
+            <wp:cNvGraphicFramePr>
+              <a:graphicFrameLocks xmlns:a="http://schemas.openxmlformats.org/drawingml/2006/main" noChangeAspect="1"/>
+            </wp:cNvGraphicFramePr>
+            <a:graphic xmlns:a="http://schemas.openxmlformats.org/drawingml/2006/main">
+              <a:graphicData uri="http://schemas.openxmlformats.org/drawingml/2006/picture">
+                <pic:pic xmlns:pic="http://schemas.openxmlformats.org/drawingml/2006/picture">
+                  <pic:nvPicPr>
+                    <pic:cNvPr id="1185348669" name=""/>
+                    <pic:cNvPicPr/>
+                  </pic:nvPicPr>
+                  <pic:blipFill>
+                    <a:blip r:embed="rId10"/>
+                    <a:stretch>
+                      <a:fillRect/>
+                    </a:stretch>
+                  </pic:blipFill>
+                  <pic:spPr>
+                    <a:xfrm>
+                      <a:off x="0" y="0"/>
+                      <a:ext cx="5943600" cy="4932045"/>
+                    </a:xfrm>
+                    <a:prstGeom prst="rect">
+                      <a:avLst/>
+                    </a:prstGeom>
+                  </pic:spPr>
+                </pic:pic>
+              </a:graphicData>
+            </a:graphic>
+          </wp:inline>
+        </w:drawing>
+      </w:r>
+    </w:p>
+    <w:p>
+      <w:pPr>
+        <w:ind w:left="0" w:firstLine="0"/>
+      </w:pPr>
+      <w:r>
+        <w:rPr>
+          <w:highlight w:val="yellow"/>
+        </w:rPr>
+        <w:t>Output:</w:t>
+      </w:r>
+    </w:p>
+    <w:p>
+      <w:pPr>
+        <w:ind w:left="0" w:firstLine="0"/>
+      </w:pPr>
+      <w:r>
+        <w:drawing>
+          <wp:inline distT="0" distB="0" distL="0" distR="0" wp14:anchorId="6B473F16" wp14:editId="58B72790">
+            <wp:extent cx="5943600" cy="2432050"/>
+            <wp:effectExtent l="0" t="0" r="0" b="6350"/>
+            <wp:docPr id="1200191936" name="Picture 1"/>
+            <wp:cNvGraphicFramePr>
+              <a:graphicFrameLocks xmlns:a="http://schemas.openxmlformats.org/drawingml/2006/main" noChangeAspect="1"/>
+            </wp:cNvGraphicFramePr>
+            <a:graphic xmlns:a="http://schemas.openxmlformats.org/drawingml/2006/main">
+              <a:graphicData uri="http://schemas.openxmlformats.org/drawingml/2006/picture">
+                <pic:pic xmlns:pic="http://schemas.openxmlformats.org/drawingml/2006/picture">
+                  <pic:nvPicPr>
+                    <pic:cNvPr id="1200191936" name=""/>
+                    <pic:cNvPicPr/>
+                  </pic:nvPicPr>
+                  <pic:blipFill>
+                    <a:blip r:embed="rId11"/>
+                    <a:stretch>
+                      <a:fillRect/>
+                    </a:stretch>
+                  </pic:blipFill>
+                  <pic:spPr>
+                    <a:xfrm>
+                      <a:off x="0" y="0"/>
+                      <a:ext cx="5943600" cy="2432050"/>
+                    </a:xfrm>
+                    <a:prstGeom prst="rect">
+                      <a:avLst/>
+                    </a:prstGeom>
+                  </pic:spPr>
+                </pic:pic>
+              </a:graphicData>
+            </a:graphic>
+          </wp:inline>
+        </w:drawing>
+      </w:r>
     </w:p>
     <w:sectPr>
       <w:pgSz w:w="12240" w:h="15840"/>

</xml_diff>

<commit_message>
js examples for objects
</commit_message>
<xml_diff>
--- a/Javascript and and Angular Framework Notes.docx
+++ b/Javascript and and Angular Framework Notes.docx
@@ -694,6 +694,9 @@
         <w:ind w:left="0" w:firstLine="0"/>
       </w:pPr>
       <w:r>
+        <w:rPr>
+          <w:noProof/>
+        </w:rPr>
         <w:lastRenderedPageBreak/>
         <w:drawing>
           <wp:inline distT="0" distB="0" distL="0" distR="0" wp14:anchorId="3FCC337B" wp14:editId="17DFCE19">
@@ -748,6 +751,9 @@
         <w:ind w:left="0" w:firstLine="0"/>
       </w:pPr>
       <w:r>
+        <w:rPr>
+          <w:noProof/>
+        </w:rPr>
         <w:lastRenderedPageBreak/>
         <w:drawing>
           <wp:inline distT="0" distB="0" distL="0" distR="0" wp14:anchorId="615D2357" wp14:editId="010C57F7">
@@ -802,6 +808,9 @@
         <w:ind w:left="0" w:firstLine="0"/>
       </w:pPr>
       <w:r>
+        <w:rPr>
+          <w:noProof/>
+        </w:rPr>
         <w:drawing>
           <wp:inline distT="0" distB="0" distL="0" distR="0" wp14:anchorId="2C70CA84" wp14:editId="3BD4EA85">
             <wp:extent cx="5943600" cy="3223260"/>
@@ -966,6 +975,9 @@
         <w:ind w:left="0" w:firstLine="0"/>
       </w:pPr>
       <w:r>
+        <w:rPr>
+          <w:noProof/>
+        </w:rPr>
         <w:lastRenderedPageBreak/>
         <w:drawing>
           <wp:inline distT="0" distB="0" distL="0" distR="0" wp14:anchorId="199C541D" wp14:editId="0A209448">
@@ -1020,6 +1032,9 @@
         <w:ind w:left="0" w:firstLine="0"/>
       </w:pPr>
       <w:r>
+        <w:rPr>
+          <w:noProof/>
+        </w:rPr>
         <w:drawing>
           <wp:inline distT="0" distB="0" distL="0" distR="0" wp14:anchorId="6B473F16" wp14:editId="58B72790">
             <wp:extent cx="5943600" cy="2432050"/>
@@ -1349,6 +1364,9 @@
         <w:ind w:left="0" w:firstLine="0"/>
       </w:pPr>
       <w:r>
+        <w:rPr>
+          <w:noProof/>
+        </w:rPr>
         <w:drawing>
           <wp:inline distT="0" distB="0" distL="0" distR="0" wp14:anchorId="5996F5CD" wp14:editId="2995088E">
             <wp:extent cx="5943600" cy="2136775"/>
@@ -1402,6 +1420,9 @@
         <w:ind w:left="0" w:firstLine="0"/>
       </w:pPr>
       <w:r>
+        <w:rPr>
+          <w:noProof/>
+        </w:rPr>
         <w:drawing>
           <wp:inline distT="0" distB="0" distL="0" distR="0" wp14:anchorId="44A19E84" wp14:editId="4E7FBAE1">
             <wp:extent cx="5943600" cy="1214755"/>
@@ -1618,6 +1639,9 @@
         <w:ind w:left="0" w:firstLine="0"/>
       </w:pPr>
       <w:r>
+        <w:rPr>
+          <w:noProof/>
+        </w:rPr>
         <w:drawing>
           <wp:inline distT="0" distB="0" distL="0" distR="0" wp14:anchorId="294B05C2" wp14:editId="66F47755">
             <wp:extent cx="5943600" cy="4237990"/>
@@ -1671,6 +1695,9 @@
         <w:ind w:left="0" w:firstLine="0"/>
       </w:pPr>
       <w:r>
+        <w:rPr>
+          <w:noProof/>
+        </w:rPr>
         <w:lastRenderedPageBreak/>
         <w:drawing>
           <wp:inline distT="0" distB="0" distL="0" distR="0" wp14:anchorId="78ED99E8" wp14:editId="50E942A1">
@@ -1776,6 +1803,9 @@
         <w:ind w:left="0" w:firstLine="0"/>
       </w:pPr>
       <w:r>
+        <w:rPr>
+          <w:noProof/>
+        </w:rPr>
         <w:lastRenderedPageBreak/>
         <w:drawing>
           <wp:inline distT="0" distB="0" distL="0" distR="0" wp14:anchorId="6BCE4DF1" wp14:editId="4C732172">
@@ -1830,6 +1860,9 @@
         <w:ind w:left="0" w:firstLine="0"/>
       </w:pPr>
       <w:r>
+        <w:rPr>
+          <w:noProof/>
+        </w:rPr>
         <w:lastRenderedPageBreak/>
         <w:drawing>
           <wp:inline distT="0" distB="0" distL="0" distR="0" wp14:anchorId="1DBF88A3" wp14:editId="57E99A39">
@@ -1959,6 +1992,9 @@
         <w:ind w:left="0" w:firstLine="0"/>
       </w:pPr>
       <w:r>
+        <w:rPr>
+          <w:noProof/>
+        </w:rPr>
         <w:lastRenderedPageBreak/>
         <w:drawing>
           <wp:inline distT="0" distB="0" distL="0" distR="0" wp14:anchorId="5E9773E3" wp14:editId="33B4E267">
@@ -2013,6 +2049,9 @@
         <w:ind w:left="0" w:firstLine="0"/>
       </w:pPr>
       <w:r>
+        <w:rPr>
+          <w:noProof/>
+        </w:rPr>
         <w:drawing>
           <wp:inline distT="0" distB="0" distL="0" distR="0" wp14:anchorId="1DAB4B41" wp14:editId="4F72B21D">
             <wp:extent cx="2105319" cy="1857634"/>
@@ -2050,6 +2089,581 @@
         </w:drawing>
       </w:r>
     </w:p>
+    <w:p>
+      <w:pPr>
+        <w:ind w:left="0" w:firstLine="0"/>
+      </w:pPr>
+    </w:p>
+    <w:p>
+      <w:pPr>
+        <w:ind w:left="0" w:firstLine="0"/>
+      </w:pPr>
+      <w:r>
+        <w:rPr>
+          <w:highlight w:val="yellow"/>
+        </w:rPr>
+        <w:lastRenderedPageBreak/>
+        <w:t>Day 3 agenda</w:t>
+      </w:r>
+    </w:p>
+    <w:p>
+      <w:pPr>
+        <w:ind w:left="0" w:firstLine="0"/>
+        <w:rPr>
+          <w:b/>
+          <w:bCs/>
+          <w:u w:val="single"/>
+        </w:rPr>
+      </w:pPr>
+      <w:r>
+        <w:rPr>
+          <w:b/>
+          <w:bCs/>
+          <w:u w:val="single"/>
+        </w:rPr>
+        <w:t>Loops</w:t>
+      </w:r>
+    </w:p>
+    <w:p>
+      <w:pPr>
+        <w:pStyle w:val="ListParagraph"/>
+        <w:numPr>
+          <w:ilvl w:val="0"/>
+          <w:numId w:val="5"/>
+        </w:numPr>
+      </w:pPr>
+      <w:r>
+        <w:t>While Loop</w:t>
+      </w:r>
+    </w:p>
+    <w:p>
+      <w:pPr>
+        <w:pStyle w:val="ListParagraph"/>
+        <w:numPr>
+          <w:ilvl w:val="0"/>
+          <w:numId w:val="5"/>
+        </w:numPr>
+      </w:pPr>
+      <w:r>
+        <w:t>For Loop</w:t>
+      </w:r>
+    </w:p>
+    <w:p>
+      <w:pPr>
+        <w:pStyle w:val="ListParagraph"/>
+        <w:numPr>
+          <w:ilvl w:val="0"/>
+          <w:numId w:val="5"/>
+        </w:numPr>
+      </w:pPr>
+      <w:r>
+        <w:t>For...In Loop</w:t>
+      </w:r>
+    </w:p>
+    <w:p>
+      <w:pPr>
+        <w:pStyle w:val="ListParagraph"/>
+        <w:numPr>
+          <w:ilvl w:val="0"/>
+          <w:numId w:val="5"/>
+        </w:numPr>
+      </w:pPr>
+      <w:r>
+        <w:t>Loop Control</w:t>
+      </w:r>
+    </w:p>
+    <w:p>
+      <w:pPr>
+        <w:ind w:left="0" w:firstLine="0"/>
+        <w:rPr>
+          <w:b/>
+          <w:bCs/>
+          <w:u w:val="single"/>
+        </w:rPr>
+      </w:pPr>
+      <w:r>
+        <w:rPr>
+          <w:b/>
+          <w:bCs/>
+          <w:u w:val="single"/>
+        </w:rPr>
+        <w:t>JavaScript Functions &amp; Objects</w:t>
+      </w:r>
+    </w:p>
+    <w:p>
+      <w:pPr>
+        <w:pStyle w:val="ListParagraph"/>
+        <w:numPr>
+          <w:ilvl w:val="0"/>
+          <w:numId w:val="5"/>
+        </w:numPr>
+      </w:pPr>
+      <w:r>
+        <w:t>JavaScript Functions</w:t>
+      </w:r>
+    </w:p>
+    <w:p>
+      <w:pPr>
+        <w:pStyle w:val="ListParagraph"/>
+        <w:numPr>
+          <w:ilvl w:val="0"/>
+          <w:numId w:val="5"/>
+        </w:numPr>
+      </w:pPr>
+      <w:r>
+        <w:t>The Object Constructor</w:t>
+      </w:r>
+    </w:p>
+    <w:p>
+      <w:pPr>
+        <w:pStyle w:val="ListParagraph"/>
+        <w:numPr>
+          <w:ilvl w:val="0"/>
+          <w:numId w:val="5"/>
+        </w:numPr>
+      </w:pPr>
+      <w:r>
+        <w:t>Defining Methods for an Object</w:t>
+      </w:r>
+    </w:p>
+    <w:p>
+      <w:pPr>
+        <w:pStyle w:val="ListParagraph"/>
+        <w:numPr>
+          <w:ilvl w:val="0"/>
+          <w:numId w:val="5"/>
+        </w:numPr>
+      </w:pPr>
+      <w:r>
+        <w:t>JavaScript Boolean</w:t>
+      </w:r>
+    </w:p>
+    <w:p>
+      <w:pPr>
+        <w:pStyle w:val="ListParagraph"/>
+        <w:numPr>
+          <w:ilvl w:val="0"/>
+          <w:numId w:val="5"/>
+        </w:numPr>
+      </w:pPr>
+      <w:r>
+        <w:t>JavaScript String</w:t>
+      </w:r>
+    </w:p>
+    <w:p>
+      <w:pPr>
+        <w:pStyle w:val="ListParagraph"/>
+        <w:numPr>
+          <w:ilvl w:val="0"/>
+          <w:numId w:val="5"/>
+        </w:numPr>
+      </w:pPr>
+      <w:r>
+        <w:t>JavaScript Arrays</w:t>
+      </w:r>
+    </w:p>
+    <w:p>
+      <w:pPr>
+        <w:pStyle w:val="ListParagraph"/>
+        <w:numPr>
+          <w:ilvl w:val="0"/>
+          <w:numId w:val="5"/>
+        </w:numPr>
+      </w:pPr>
+      <w:r>
+        <w:t>JavaScript Arrays Method</w:t>
+      </w:r>
+    </w:p>
+    <w:p>
+      <w:pPr>
+        <w:pStyle w:val="ListParagraph"/>
+        <w:numPr>
+          <w:ilvl w:val="0"/>
+          <w:numId w:val="5"/>
+        </w:numPr>
+      </w:pPr>
+      <w:r>
+        <w:t>JavaScript Arrays Sort</w:t>
+      </w:r>
+    </w:p>
+    <w:p>
+      <w:pPr>
+        <w:ind w:left="0" w:firstLine="0"/>
+      </w:pPr>
+    </w:p>
+    <w:p>
+      <w:pPr>
+        <w:ind w:left="0" w:firstLine="0"/>
+      </w:pPr>
+      <w:r>
+        <w:rPr>
+          <w:highlight w:val="yellow"/>
+        </w:rPr>
+        <w:t>Loops</w:t>
+      </w:r>
+      <w:r>
+        <w:t>: Same statements to execute until certain condition is true, there 3 types of loops</w:t>
+      </w:r>
+    </w:p>
+    <w:p>
+      <w:pPr>
+        <w:pStyle w:val="ListParagraph"/>
+        <w:numPr>
+          <w:ilvl w:val="0"/>
+          <w:numId w:val="6"/>
+        </w:numPr>
+      </w:pPr>
+      <w:r>
+        <w:t>for loop</w:t>
+      </w:r>
+    </w:p>
+    <w:p>
+      <w:pPr>
+        <w:pStyle w:val="ListParagraph"/>
+        <w:numPr>
+          <w:ilvl w:val="0"/>
+          <w:numId w:val="6"/>
+        </w:numPr>
+      </w:pPr>
+      <w:r>
+        <w:t>while</w:t>
+      </w:r>
+    </w:p>
+    <w:p>
+      <w:pPr>
+        <w:pStyle w:val="ListParagraph"/>
+        <w:numPr>
+          <w:ilvl w:val="0"/>
+          <w:numId w:val="6"/>
+        </w:numPr>
+      </w:pPr>
+      <w:r>
+        <w:t>do-while</w:t>
+      </w:r>
+    </w:p>
+    <w:p>
+      <w:pPr>
+        <w:ind w:left="0" w:firstLine="0"/>
+      </w:pPr>
+      <w:r>
+        <w:rPr>
+          <w:highlight w:val="yellow"/>
+        </w:rPr>
+        <w:t>for loop:</w:t>
+      </w:r>
+      <w:r>
+        <w:t xml:space="preserve"> When you want to iterate fixed set of iterations then you can use for loops, it is used while reading array elements also.</w:t>
+      </w:r>
+    </w:p>
+    <w:p>
+      <w:pPr>
+        <w:ind w:left="0" w:firstLine="0"/>
+      </w:pPr>
+      <w:r>
+        <w:lastRenderedPageBreak/>
+        <w:drawing>
+          <wp:inline distT="0" distB="0" distL="0" distR="0" wp14:anchorId="238FEF1D" wp14:editId="6700217E">
+            <wp:extent cx="5943600" cy="3349625"/>
+            <wp:effectExtent l="0" t="0" r="0" b="3175"/>
+            <wp:docPr id="1405702651" name="Picture 1"/>
+            <wp:cNvGraphicFramePr>
+              <a:graphicFrameLocks xmlns:a="http://schemas.openxmlformats.org/drawingml/2006/main" noChangeAspect="1"/>
+            </wp:cNvGraphicFramePr>
+            <a:graphic xmlns:a="http://schemas.openxmlformats.org/drawingml/2006/main">
+              <a:graphicData uri="http://schemas.openxmlformats.org/drawingml/2006/picture">
+                <pic:pic xmlns:pic="http://schemas.openxmlformats.org/drawingml/2006/picture">
+                  <pic:nvPicPr>
+                    <pic:cNvPr id="1405702651" name=""/>
+                    <pic:cNvPicPr/>
+                  </pic:nvPicPr>
+                  <pic:blipFill>
+                    <a:blip r:embed="rId22"/>
+                    <a:stretch>
+                      <a:fillRect/>
+                    </a:stretch>
+                  </pic:blipFill>
+                  <pic:spPr>
+                    <a:xfrm>
+                      <a:off x="0" y="0"/>
+                      <a:ext cx="5943600" cy="3349625"/>
+                    </a:xfrm>
+                    <a:prstGeom prst="rect">
+                      <a:avLst/>
+                    </a:prstGeom>
+                  </pic:spPr>
+                </pic:pic>
+              </a:graphicData>
+            </a:graphic>
+          </wp:inline>
+        </w:drawing>
+      </w:r>
+    </w:p>
+    <w:p>
+      <w:pPr>
+        <w:ind w:left="0" w:firstLine="0"/>
+      </w:pPr>
+      <w:r>
+        <w:rPr>
+          <w:highlight w:val="yellow"/>
+        </w:rPr>
+        <w:t>Output:</w:t>
+      </w:r>
+    </w:p>
+    <w:p>
+      <w:pPr>
+        <w:ind w:left="0" w:firstLine="0"/>
+      </w:pPr>
+      <w:r>
+        <w:lastRenderedPageBreak/>
+        <w:drawing>
+          <wp:inline distT="0" distB="0" distL="0" distR="0" wp14:anchorId="0578590C" wp14:editId="74FCD355">
+            <wp:extent cx="4086795" cy="5792008"/>
+            <wp:effectExtent l="0" t="0" r="9525" b="0"/>
+            <wp:docPr id="1231063119" name="Picture 1"/>
+            <wp:cNvGraphicFramePr>
+              <a:graphicFrameLocks xmlns:a="http://schemas.openxmlformats.org/drawingml/2006/main" noChangeAspect="1"/>
+            </wp:cNvGraphicFramePr>
+            <a:graphic xmlns:a="http://schemas.openxmlformats.org/drawingml/2006/main">
+              <a:graphicData uri="http://schemas.openxmlformats.org/drawingml/2006/picture">
+                <pic:pic xmlns:pic="http://schemas.openxmlformats.org/drawingml/2006/picture">
+                  <pic:nvPicPr>
+                    <pic:cNvPr id="1231063119" name=""/>
+                    <pic:cNvPicPr/>
+                  </pic:nvPicPr>
+                  <pic:blipFill>
+                    <a:blip r:embed="rId23"/>
+                    <a:stretch>
+                      <a:fillRect/>
+                    </a:stretch>
+                  </pic:blipFill>
+                  <pic:spPr>
+                    <a:xfrm>
+                      <a:off x="0" y="0"/>
+                      <a:ext cx="4086795" cy="5792008"/>
+                    </a:xfrm>
+                    <a:prstGeom prst="rect">
+                      <a:avLst/>
+                    </a:prstGeom>
+                  </pic:spPr>
+                </pic:pic>
+              </a:graphicData>
+            </a:graphic>
+          </wp:inline>
+        </w:drawing>
+      </w:r>
+    </w:p>
+    <w:p>
+      <w:pPr>
+        <w:ind w:left="0" w:firstLine="0"/>
+      </w:pPr>
+      <w:r>
+        <w:rPr>
+          <w:highlight w:val="yellow"/>
+        </w:rPr>
+        <w:t>Objects in Javascript</w:t>
+      </w:r>
+    </w:p>
+    <w:p>
+      <w:pPr>
+        <w:ind w:left="0" w:firstLine="0"/>
+      </w:pPr>
+      <w:r>
+        <w:t>In Javascript you can create objects that will have properties &amp; functions/methods, there are many ways you can create objects in Javascript</w:t>
+      </w:r>
+    </w:p>
+    <w:p>
+      <w:pPr>
+        <w:pStyle w:val="ListParagraph"/>
+        <w:numPr>
+          <w:ilvl w:val="0"/>
+          <w:numId w:val="7"/>
+        </w:numPr>
+      </w:pPr>
+      <w:r>
+        <w:t>Literal style</w:t>
+      </w:r>
+    </w:p>
+    <w:p>
+      <w:pPr>
+        <w:pStyle w:val="ListParagraph"/>
+        <w:numPr>
+          <w:ilvl w:val="0"/>
+          <w:numId w:val="7"/>
+        </w:numPr>
+      </w:pPr>
+      <w:r>
+        <w:t xml:space="preserve">functional style with object constructor </w:t>
+      </w:r>
+    </w:p>
+    <w:p>
+      <w:pPr>
+        <w:pStyle w:val="ListParagraph"/>
+        <w:numPr>
+          <w:ilvl w:val="0"/>
+          <w:numId w:val="7"/>
+        </w:numPr>
+      </w:pPr>
+      <w:r>
+        <w:t>class style (modern syntax)</w:t>
+      </w:r>
+    </w:p>
+    <w:p>
+      <w:pPr>
+        <w:ind w:left="0" w:firstLine="0"/>
+      </w:pPr>
+    </w:p>
+    <w:p>
+      <w:pPr>
+        <w:ind w:left="0" w:firstLine="0"/>
+      </w:pPr>
+      <w:r>
+        <w:rPr>
+          <w:highlight w:val="yellow"/>
+        </w:rPr>
+        <w:lastRenderedPageBreak/>
+        <w:t>Literal style:</w:t>
+      </w:r>
+      <w:r>
+        <w:t xml:space="preserve"> This is better when you want one or two objects to be created or when you want some mock objects to be created </w:t>
+      </w:r>
+    </w:p>
+    <w:p>
+      <w:pPr>
+        <w:ind w:left="0" w:firstLine="0"/>
+      </w:pPr>
+      <w:r>
+        <w:t xml:space="preserve">{ property : value, property : value, property : function() { } } </w:t>
+      </w:r>
+    </w:p>
+    <w:p>
+      <w:pPr>
+        <w:ind w:left="0" w:firstLine="0"/>
+      </w:pPr>
+      <w:r>
+        <w:rPr>
+          <w:highlight w:val="yellow"/>
+        </w:rPr>
+        <w:t>Function style:</w:t>
+      </w:r>
+      <w:r>
+        <w:t xml:space="preserve"> When you want multiple objects to be created with the same template then this is better, this style is more preferred in Javascript</w:t>
+      </w:r>
+    </w:p>
+    <w:p>
+      <w:pPr>
+        <w:ind w:left="0" w:firstLine="0"/>
+      </w:pPr>
+      <w:r>
+        <w:t>function FunctionName(parameters) { … }</w:t>
+      </w:r>
+    </w:p>
+    <w:p>
+      <w:pPr>
+        <w:ind w:left="0" w:firstLine="0"/>
+      </w:pPr>
+      <w:r>
+        <w:rPr>
+          <w:highlight w:val="yellow"/>
+        </w:rPr>
+        <w:t>js-objects.html</w:t>
+      </w:r>
+    </w:p>
+    <w:p>
+      <w:pPr>
+        <w:ind w:left="0" w:firstLine="0"/>
+      </w:pPr>
+      <w:r>
+        <w:drawing>
+          <wp:inline distT="0" distB="0" distL="0" distR="0" wp14:anchorId="1DCDD3F1" wp14:editId="6CD6C9D7">
+            <wp:extent cx="5943600" cy="3984625"/>
+            <wp:effectExtent l="0" t="0" r="0" b="0"/>
+            <wp:docPr id="892616740" name="Picture 1"/>
+            <wp:cNvGraphicFramePr>
+              <a:graphicFrameLocks xmlns:a="http://schemas.openxmlformats.org/drawingml/2006/main" noChangeAspect="1"/>
+            </wp:cNvGraphicFramePr>
+            <a:graphic xmlns:a="http://schemas.openxmlformats.org/drawingml/2006/main">
+              <a:graphicData uri="http://schemas.openxmlformats.org/drawingml/2006/picture">
+                <pic:pic xmlns:pic="http://schemas.openxmlformats.org/drawingml/2006/picture">
+                  <pic:nvPicPr>
+                    <pic:cNvPr id="892616740" name=""/>
+                    <pic:cNvPicPr/>
+                  </pic:nvPicPr>
+                  <pic:blipFill>
+                    <a:blip r:embed="rId24"/>
+                    <a:stretch>
+                      <a:fillRect/>
+                    </a:stretch>
+                  </pic:blipFill>
+                  <pic:spPr>
+                    <a:xfrm>
+                      <a:off x="0" y="0"/>
+                      <a:ext cx="5943600" cy="3984625"/>
+                    </a:xfrm>
+                    <a:prstGeom prst="rect">
+                      <a:avLst/>
+                    </a:prstGeom>
+                  </pic:spPr>
+                </pic:pic>
+              </a:graphicData>
+            </a:graphic>
+          </wp:inline>
+        </w:drawing>
+      </w:r>
+    </w:p>
+    <w:p>
+      <w:pPr>
+        <w:ind w:left="0" w:firstLine="0"/>
+      </w:pPr>
+      <w:r>
+        <w:rPr>
+          <w:highlight w:val="yellow"/>
+        </w:rPr>
+        <w:t>Output:</w:t>
+      </w:r>
+    </w:p>
+    <w:p>
+      <w:pPr>
+        <w:ind w:left="0" w:firstLine="0"/>
+      </w:pPr>
+      <w:r>
+        <w:lastRenderedPageBreak/>
+        <w:drawing>
+          <wp:inline distT="0" distB="0" distL="0" distR="0" wp14:anchorId="63050D66" wp14:editId="35E430A4">
+            <wp:extent cx="5943600" cy="2031365"/>
+            <wp:effectExtent l="0" t="0" r="0" b="6985"/>
+            <wp:docPr id="1042290872" name="Picture 1"/>
+            <wp:cNvGraphicFramePr>
+              <a:graphicFrameLocks xmlns:a="http://schemas.openxmlformats.org/drawingml/2006/main" noChangeAspect="1"/>
+            </wp:cNvGraphicFramePr>
+            <a:graphic xmlns:a="http://schemas.openxmlformats.org/drawingml/2006/main">
+              <a:graphicData uri="http://schemas.openxmlformats.org/drawingml/2006/picture">
+                <pic:pic xmlns:pic="http://schemas.openxmlformats.org/drawingml/2006/picture">
+                  <pic:nvPicPr>
+                    <pic:cNvPr id="1042290872" name=""/>
+                    <pic:cNvPicPr/>
+                  </pic:nvPicPr>
+                  <pic:blipFill>
+                    <a:blip r:embed="rId25"/>
+                    <a:stretch>
+                      <a:fillRect/>
+                    </a:stretch>
+                  </pic:blipFill>
+                  <pic:spPr>
+                    <a:xfrm>
+                      <a:off x="0" y="0"/>
+                      <a:ext cx="5943600" cy="2031365"/>
+                    </a:xfrm>
+                    <a:prstGeom prst="rect">
+                      <a:avLst/>
+                    </a:prstGeom>
+                  </pic:spPr>
+                </pic:pic>
+              </a:graphicData>
+            </a:graphic>
+          </wp:inline>
+        </w:drawing>
+      </w:r>
+    </w:p>
     <w:sectPr>
       <w:pgSz w:w="12240" w:h="15840"/>
       <w:pgMar w:top="1440" w:right="1440" w:bottom="1440" w:left="1440" w:header="720" w:footer="720" w:gutter="0"/>
@@ -2063,6 +2677,95 @@
 <file path=word/numbering.xml><?xml version="1.0" encoding="utf-8"?>
 <w:numbering xmlns:wpc="http://schemas.microsoft.com/office/word/2010/wordprocessingCanvas" xmlns:cx="http://schemas.microsoft.com/office/drawing/2014/chartex" xmlns:cx1="http://schemas.microsoft.com/office/drawing/2015/9/8/chartex" xmlns:cx2="http://schemas.microsoft.com/office/drawing/2015/10/21/chartex" xmlns:cx3="http://schemas.microsoft.com/office/drawing/2016/5/9/chartex" xmlns:cx4="http://schemas.microsoft.com/office/drawing/2016/5/10/chartex" xmlns:cx5="http://schemas.microsoft.com/office/drawing/2016/5/11/chartex" xmlns:cx6="http://schemas.microsoft.com/office/drawing/2016/5/12/chartex" xmlns:cx7="http://schemas.microsoft.com/office/drawing/2016/5/13/chartex" xmlns:cx8="http://schemas.microsoft.com/office/drawing/2016/5/14/chartex" xmlns:mc="http://schemas.openxmlformats.org/markup-compatibility/2006" xmlns:aink="http://schemas.microsoft.com/office/drawing/2016/ink" xmlns:am3d="http://schemas.microsoft.com/office/drawing/2017/model3d" xmlns:o="urn:schemas-microsoft-com:office:office" xmlns:oel="http://schemas.microsoft.com/office/2019/extlst" xmlns:r="http://schemas.openxmlformats.org/officeDocument/2006/relationships" xmlns:m="http://schemas.openxmlformats.org/officeDocument/2006/math" xmlns:v="urn:schemas-microsoft-com:vml" xmlns:wp14="http://schemas.microsoft.com/office/word/2010/wordprocessingDrawing" xmlns:wp="http://schemas.openxmlformats.org/drawingml/2006/wordprocessingDrawing" xmlns:w10="urn:schemas-microsoft-com:office:word" xmlns:w="http://schemas.openxmlformats.org/wordprocessingml/2006/main" xmlns:w14="http://schemas.microsoft.com/office/word/2010/wordml" xmlns:w15="http://schemas.microsoft.com/office/word/2012/wordml" xmlns:w16cex="http://schemas.microsoft.com/office/word/2018/wordml/cex" xmlns:w16cid="http://schemas.microsoft.com/office/word/2016/wordml/cid" xmlns:w16="http://schemas.microsoft.com/office/word/2018/wordml" xmlns:w16du="http://schemas.microsoft.com/office/word/2023/wordml/word16du" xmlns:w16sdtdh="http://schemas.microsoft.com/office/word/2020/wordml/sdtdatahash" xmlns:w16sdtfl="http://schemas.microsoft.com/office/word/2024/wordml/sdtformatlock" xmlns:w16se="http://schemas.microsoft.com/office/word/2015/wordml/symex" xmlns:wpg="http://schemas.microsoft.com/office/word/2010/wordprocessingGroup" xmlns:wpi="http://schemas.microsoft.com/office/word/2010/wordprocessingInk" xmlns:wne="http://schemas.microsoft.com/office/word/2006/wordml" xmlns:wps="http://schemas.microsoft.com/office/word/2010/wordprocessingShape" mc:Ignorable="w14 w15 w16se w16cid w16 w16cex w16sdtdh w16sdtfl w16du wp14">
   <w:abstractNum w:abstractNumId="0" w15:restartNumberingAfterBreak="0">
+    <w:nsid w:val="0DC7460E"/>
+    <w:multiLevelType w:val="hybridMultilevel"/>
+    <w:tmpl w:val="B0C4DF30"/>
+    <w:lvl w:ilvl="0" w:tplc="0409000F">
+      <w:start w:val="1"/>
+      <w:numFmt w:val="decimal"/>
+      <w:lvlText w:val="%1."/>
+      <w:lvlJc w:val="left"/>
+      <w:pPr>
+        <w:ind w:left="720" w:hanging="360"/>
+      </w:pPr>
+      <w:rPr>
+        <w:rFonts w:hint="default"/>
+      </w:rPr>
+    </w:lvl>
+    <w:lvl w:ilvl="1" w:tplc="04090019" w:tentative="1">
+      <w:start w:val="1"/>
+      <w:numFmt w:val="lowerLetter"/>
+      <w:lvlText w:val="%2."/>
+      <w:lvlJc w:val="left"/>
+      <w:pPr>
+        <w:ind w:left="1440" w:hanging="360"/>
+      </w:pPr>
+    </w:lvl>
+    <w:lvl w:ilvl="2" w:tplc="0409001B" w:tentative="1">
+      <w:start w:val="1"/>
+      <w:numFmt w:val="lowerRoman"/>
+      <w:lvlText w:val="%3."/>
+      <w:lvlJc w:val="right"/>
+      <w:pPr>
+        <w:ind w:left="2160" w:hanging="180"/>
+      </w:pPr>
+    </w:lvl>
+    <w:lvl w:ilvl="3" w:tplc="0409000F" w:tentative="1">
+      <w:start w:val="1"/>
+      <w:numFmt w:val="decimal"/>
+      <w:lvlText w:val="%4."/>
+      <w:lvlJc w:val="left"/>
+      <w:pPr>
+        <w:ind w:left="2880" w:hanging="360"/>
+      </w:pPr>
+    </w:lvl>
+    <w:lvl w:ilvl="4" w:tplc="04090019" w:tentative="1">
+      <w:start w:val="1"/>
+      <w:numFmt w:val="lowerLetter"/>
+      <w:lvlText w:val="%5."/>
+      <w:lvlJc w:val="left"/>
+      <w:pPr>
+        <w:ind w:left="3600" w:hanging="360"/>
+      </w:pPr>
+    </w:lvl>
+    <w:lvl w:ilvl="5" w:tplc="0409001B" w:tentative="1">
+      <w:start w:val="1"/>
+      <w:numFmt w:val="lowerRoman"/>
+      <w:lvlText w:val="%6."/>
+      <w:lvlJc w:val="right"/>
+      <w:pPr>
+        <w:ind w:left="4320" w:hanging="180"/>
+      </w:pPr>
+    </w:lvl>
+    <w:lvl w:ilvl="6" w:tplc="0409000F" w:tentative="1">
+      <w:start w:val="1"/>
+      <w:numFmt w:val="decimal"/>
+      <w:lvlText w:val="%7."/>
+      <w:lvlJc w:val="left"/>
+      <w:pPr>
+        <w:ind w:left="5040" w:hanging="360"/>
+      </w:pPr>
+    </w:lvl>
+    <w:lvl w:ilvl="7" w:tplc="04090019" w:tentative="1">
+      <w:start w:val="1"/>
+      <w:numFmt w:val="lowerLetter"/>
+      <w:lvlText w:val="%8."/>
+      <w:lvlJc w:val="left"/>
+      <w:pPr>
+        <w:ind w:left="5760" w:hanging="360"/>
+      </w:pPr>
+    </w:lvl>
+    <w:lvl w:ilvl="8" w:tplc="0409001B" w:tentative="1">
+      <w:start w:val="1"/>
+      <w:numFmt w:val="lowerRoman"/>
+      <w:lvlText w:val="%9."/>
+      <w:lvlJc w:val="right"/>
+      <w:pPr>
+        <w:ind w:left="6480" w:hanging="180"/>
+      </w:pPr>
+    </w:lvl>
+  </w:abstractNum>
+  <w:abstractNum w:abstractNumId="1" w15:restartNumberingAfterBreak="0">
     <w:nsid w:val="320B105B"/>
     <w:multiLevelType w:val="hybridMultilevel"/>
     <w:tmpl w:val="CAEEAF86"/>
@@ -2151,7 +2854,209 @@
       </w:pPr>
     </w:lvl>
   </w:abstractNum>
-  <w:abstractNum w:abstractNumId="1" w15:restartNumberingAfterBreak="0">
+  <w:abstractNum w:abstractNumId="2" w15:restartNumberingAfterBreak="0">
+    <w:nsid w:val="350962BB"/>
+    <w:multiLevelType w:val="hybridMultilevel"/>
+    <w:tmpl w:val="EC6EF47E"/>
+    <w:lvl w:ilvl="0" w:tplc="46D6CD64">
+      <w:start w:val="1"/>
+      <w:numFmt w:val="bullet"/>
+      <w:lvlText w:val=""/>
+      <w:lvlJc w:val="left"/>
+      <w:pPr>
+        <w:ind w:left="720" w:hanging="360"/>
+      </w:pPr>
+      <w:rPr>
+        <w:rFonts w:ascii="Wingdings" w:hAnsi="Wingdings" w:hint="default"/>
+      </w:rPr>
+    </w:lvl>
+    <w:lvl w:ilvl="1" w:tplc="04090003">
+      <w:start w:val="1"/>
+      <w:numFmt w:val="bullet"/>
+      <w:lvlText w:val="o"/>
+      <w:lvlJc w:val="left"/>
+      <w:pPr>
+        <w:ind w:left="1440" w:hanging="360"/>
+      </w:pPr>
+      <w:rPr>
+        <w:rFonts w:ascii="Courier New" w:hAnsi="Courier New" w:cs="Courier New" w:hint="default"/>
+      </w:rPr>
+    </w:lvl>
+    <w:lvl w:ilvl="2" w:tplc="04090005" w:tentative="1">
+      <w:start w:val="1"/>
+      <w:numFmt w:val="bullet"/>
+      <w:lvlText w:val=""/>
+      <w:lvlJc w:val="left"/>
+      <w:pPr>
+        <w:ind w:left="2160" w:hanging="360"/>
+      </w:pPr>
+      <w:rPr>
+        <w:rFonts w:ascii="Wingdings" w:hAnsi="Wingdings" w:hint="default"/>
+      </w:rPr>
+    </w:lvl>
+    <w:lvl w:ilvl="3" w:tplc="04090001" w:tentative="1">
+      <w:start w:val="1"/>
+      <w:numFmt w:val="bullet"/>
+      <w:lvlText w:val=""/>
+      <w:lvlJc w:val="left"/>
+      <w:pPr>
+        <w:ind w:left="2880" w:hanging="360"/>
+      </w:pPr>
+      <w:rPr>
+        <w:rFonts w:ascii="Symbol" w:hAnsi="Symbol" w:hint="default"/>
+      </w:rPr>
+    </w:lvl>
+    <w:lvl w:ilvl="4" w:tplc="04090003" w:tentative="1">
+      <w:start w:val="1"/>
+      <w:numFmt w:val="bullet"/>
+      <w:lvlText w:val="o"/>
+      <w:lvlJc w:val="left"/>
+      <w:pPr>
+        <w:ind w:left="3600" w:hanging="360"/>
+      </w:pPr>
+      <w:rPr>
+        <w:rFonts w:ascii="Courier New" w:hAnsi="Courier New" w:cs="Courier New" w:hint="default"/>
+      </w:rPr>
+    </w:lvl>
+    <w:lvl w:ilvl="5" w:tplc="04090005" w:tentative="1">
+      <w:start w:val="1"/>
+      <w:numFmt w:val="bullet"/>
+      <w:lvlText w:val=""/>
+      <w:lvlJc w:val="left"/>
+      <w:pPr>
+        <w:ind w:left="4320" w:hanging="360"/>
+      </w:pPr>
+      <w:rPr>
+        <w:rFonts w:ascii="Wingdings" w:hAnsi="Wingdings" w:hint="default"/>
+      </w:rPr>
+    </w:lvl>
+    <w:lvl w:ilvl="6" w:tplc="04090001" w:tentative="1">
+      <w:start w:val="1"/>
+      <w:numFmt w:val="bullet"/>
+      <w:lvlText w:val=""/>
+      <w:lvlJc w:val="left"/>
+      <w:pPr>
+        <w:ind w:left="5040" w:hanging="360"/>
+      </w:pPr>
+      <w:rPr>
+        <w:rFonts w:ascii="Symbol" w:hAnsi="Symbol" w:hint="default"/>
+      </w:rPr>
+    </w:lvl>
+    <w:lvl w:ilvl="7" w:tplc="04090003" w:tentative="1">
+      <w:start w:val="1"/>
+      <w:numFmt w:val="bullet"/>
+      <w:lvlText w:val="o"/>
+      <w:lvlJc w:val="left"/>
+      <w:pPr>
+        <w:ind w:left="5760" w:hanging="360"/>
+      </w:pPr>
+      <w:rPr>
+        <w:rFonts w:ascii="Courier New" w:hAnsi="Courier New" w:cs="Courier New" w:hint="default"/>
+      </w:rPr>
+    </w:lvl>
+    <w:lvl w:ilvl="8" w:tplc="04090005" w:tentative="1">
+      <w:start w:val="1"/>
+      <w:numFmt w:val="bullet"/>
+      <w:lvlText w:val=""/>
+      <w:lvlJc w:val="left"/>
+      <w:pPr>
+        <w:ind w:left="6480" w:hanging="360"/>
+      </w:pPr>
+      <w:rPr>
+        <w:rFonts w:ascii="Wingdings" w:hAnsi="Wingdings" w:hint="default"/>
+      </w:rPr>
+    </w:lvl>
+  </w:abstractNum>
+  <w:abstractNum w:abstractNumId="3" w15:restartNumberingAfterBreak="0">
+    <w:nsid w:val="3B6253FF"/>
+    <w:multiLevelType w:val="hybridMultilevel"/>
+    <w:tmpl w:val="744E602C"/>
+    <w:lvl w:ilvl="0" w:tplc="0409000F">
+      <w:start w:val="1"/>
+      <w:numFmt w:val="decimal"/>
+      <w:lvlText w:val="%1."/>
+      <w:lvlJc w:val="left"/>
+      <w:pPr>
+        <w:ind w:left="720" w:hanging="360"/>
+      </w:pPr>
+      <w:rPr>
+        <w:rFonts w:hint="default"/>
+      </w:rPr>
+    </w:lvl>
+    <w:lvl w:ilvl="1" w:tplc="04090019" w:tentative="1">
+      <w:start w:val="1"/>
+      <w:numFmt w:val="lowerLetter"/>
+      <w:lvlText w:val="%2."/>
+      <w:lvlJc w:val="left"/>
+      <w:pPr>
+        <w:ind w:left="1440" w:hanging="360"/>
+      </w:pPr>
+    </w:lvl>
+    <w:lvl w:ilvl="2" w:tplc="0409001B" w:tentative="1">
+      <w:start w:val="1"/>
+      <w:numFmt w:val="lowerRoman"/>
+      <w:lvlText w:val="%3."/>
+      <w:lvlJc w:val="right"/>
+      <w:pPr>
+        <w:ind w:left="2160" w:hanging="180"/>
+      </w:pPr>
+    </w:lvl>
+    <w:lvl w:ilvl="3" w:tplc="0409000F" w:tentative="1">
+      <w:start w:val="1"/>
+      <w:numFmt w:val="decimal"/>
+      <w:lvlText w:val="%4."/>
+      <w:lvlJc w:val="left"/>
+      <w:pPr>
+        <w:ind w:left="2880" w:hanging="360"/>
+      </w:pPr>
+    </w:lvl>
+    <w:lvl w:ilvl="4" w:tplc="04090019" w:tentative="1">
+      <w:start w:val="1"/>
+      <w:numFmt w:val="lowerLetter"/>
+      <w:lvlText w:val="%5."/>
+      <w:lvlJc w:val="left"/>
+      <w:pPr>
+        <w:ind w:left="3600" w:hanging="360"/>
+      </w:pPr>
+    </w:lvl>
+    <w:lvl w:ilvl="5" w:tplc="0409001B" w:tentative="1">
+      <w:start w:val="1"/>
+      <w:numFmt w:val="lowerRoman"/>
+      <w:lvlText w:val="%6."/>
+      <w:lvlJc w:val="right"/>
+      <w:pPr>
+        <w:ind w:left="4320" w:hanging="180"/>
+      </w:pPr>
+    </w:lvl>
+    <w:lvl w:ilvl="6" w:tplc="0409000F" w:tentative="1">
+      <w:start w:val="1"/>
+      <w:numFmt w:val="decimal"/>
+      <w:lvlText w:val="%7."/>
+      <w:lvlJc w:val="left"/>
+      <w:pPr>
+        <w:ind w:left="5040" w:hanging="360"/>
+      </w:pPr>
+    </w:lvl>
+    <w:lvl w:ilvl="7" w:tplc="04090019" w:tentative="1">
+      <w:start w:val="1"/>
+      <w:numFmt w:val="lowerLetter"/>
+      <w:lvlText w:val="%8."/>
+      <w:lvlJc w:val="left"/>
+      <w:pPr>
+        <w:ind w:left="5760" w:hanging="360"/>
+      </w:pPr>
+    </w:lvl>
+    <w:lvl w:ilvl="8" w:tplc="0409001B" w:tentative="1">
+      <w:start w:val="1"/>
+      <w:numFmt w:val="lowerRoman"/>
+      <w:lvlText w:val="%9."/>
+      <w:lvlJc w:val="right"/>
+      <w:pPr>
+        <w:ind w:left="6480" w:hanging="180"/>
+      </w:pPr>
+    </w:lvl>
+  </w:abstractNum>
+  <w:abstractNum w:abstractNumId="4" w15:restartNumberingAfterBreak="0">
     <w:nsid w:val="3DED7EA5"/>
     <w:multiLevelType w:val="hybridMultilevel"/>
     <w:tmpl w:val="A22CEAA4"/>
@@ -2240,7 +3145,7 @@
       </w:pPr>
     </w:lvl>
   </w:abstractNum>
-  <w:abstractNum w:abstractNumId="2" w15:restartNumberingAfterBreak="0">
+  <w:abstractNum w:abstractNumId="5" w15:restartNumberingAfterBreak="0">
     <w:nsid w:val="4E931C63"/>
     <w:multiLevelType w:val="hybridMultilevel"/>
     <w:tmpl w:val="229643C4"/>
@@ -2329,7 +3234,7 @@
       </w:pPr>
     </w:lvl>
   </w:abstractNum>
-  <w:abstractNum w:abstractNumId="3" w15:restartNumberingAfterBreak="0">
+  <w:abstractNum w:abstractNumId="6" w15:restartNumberingAfterBreak="0">
     <w:nsid w:val="790340D4"/>
     <w:multiLevelType w:val="hybridMultilevel"/>
     <w:tmpl w:val="D0B6539E"/>
@@ -2442,15 +3347,24 @@
     </w:lvl>
   </w:abstractNum>
   <w:num w:numId="1" w16cid:durableId="401374730">
+    <w:abstractNumId w:val="6"/>
+  </w:num>
+  <w:num w:numId="2" w16cid:durableId="202444292">
+    <w:abstractNumId w:val="4"/>
+  </w:num>
+  <w:num w:numId="3" w16cid:durableId="934291218">
+    <w:abstractNumId w:val="5"/>
+  </w:num>
+  <w:num w:numId="4" w16cid:durableId="856969857">
+    <w:abstractNumId w:val="1"/>
+  </w:num>
+  <w:num w:numId="5" w16cid:durableId="84034772">
+    <w:abstractNumId w:val="2"/>
+  </w:num>
+  <w:num w:numId="6" w16cid:durableId="1552959467">
     <w:abstractNumId w:val="3"/>
   </w:num>
-  <w:num w:numId="2" w16cid:durableId="202444292">
-    <w:abstractNumId w:val="1"/>
-  </w:num>
-  <w:num w:numId="3" w16cid:durableId="934291218">
-    <w:abstractNumId w:val="2"/>
-  </w:num>
-  <w:num w:numId="4" w16cid:durableId="856969857">
+  <w:num w:numId="7" w16cid:durableId="366222496">
     <w:abstractNumId w:val="0"/>
   </w:num>
 </w:numbering>

</xml_diff>

<commit_message>
different ways to access elements
</commit_message>
<xml_diff>
--- a/Javascript and and Angular Framework Notes.docx
+++ b/Javascript and and Angular Framework Notes.docx
@@ -3735,6 +3735,237 @@
         </w:drawing>
       </w:r>
     </w:p>
+    <w:p>
+      <w:pPr>
+        <w:ind w:left="0" w:firstLine="0"/>
+      </w:pPr>
+      <w:r>
+        <w:rPr>
+          <w:highlight w:val="yellow"/>
+        </w:rPr>
+        <w:t>List of ways to access the element</w:t>
+      </w:r>
+    </w:p>
+    <w:p>
+      <w:pPr>
+        <w:pStyle w:val="ListParagraph"/>
+        <w:numPr>
+          <w:ilvl w:val="0"/>
+          <w:numId w:val="9"/>
+        </w:numPr>
+      </w:pPr>
+      <w:r>
+        <w:t>document.getElementById(“id”): Pass the id to get the element</w:t>
+      </w:r>
+    </w:p>
+    <w:p>
+      <w:pPr>
+        <w:pStyle w:val="ListParagraph"/>
+        <w:numPr>
+          <w:ilvl w:val="0"/>
+          <w:numId w:val="9"/>
+        </w:numPr>
+      </w:pPr>
+      <w:r>
+        <w:t>event.target: Get the element who generated the event</w:t>
+      </w:r>
+    </w:p>
+    <w:p>
+      <w:pPr>
+        <w:pStyle w:val="ListParagraph"/>
+        <w:numPr>
+          <w:ilvl w:val="0"/>
+          <w:numId w:val="9"/>
+        </w:numPr>
+      </w:pPr>
+      <w:r>
+        <w:lastRenderedPageBreak/>
+        <w:t>document.getElementsByTagName(“tag”): You get all the elements having the tag name in the form array</w:t>
+      </w:r>
+    </w:p>
+    <w:p>
+      <w:pPr>
+        <w:pStyle w:val="ListParagraph"/>
+        <w:numPr>
+          <w:ilvl w:val="0"/>
+          <w:numId w:val="9"/>
+        </w:numPr>
+      </w:pPr>
+      <w:r>
+        <w:t>document.getElementsByClassName(“className”): You get all the elements having the class name in the form array</w:t>
+      </w:r>
+    </w:p>
+    <w:p>
+      <w:pPr>
+        <w:pStyle w:val="ListParagraph"/>
+        <w:numPr>
+          <w:ilvl w:val="0"/>
+          <w:numId w:val="9"/>
+        </w:numPr>
+      </w:pPr>
+      <w:r>
+        <w:t>document.querySelector(“selector”): You can use a single method to get the elements by passing the id or class name or tag name.</w:t>
+      </w:r>
+    </w:p>
+    <w:p>
+      <w:pPr>
+        <w:pStyle w:val="ListParagraph"/>
+        <w:numPr>
+          <w:ilvl w:val="0"/>
+          <w:numId w:val="9"/>
+        </w:numPr>
+      </w:pPr>
+      <w:r>
+        <w:t>document.querySelectorAll(“selector”): You can get all the elements having the same selector</w:t>
+      </w:r>
+    </w:p>
+    <w:p>
+      <w:pPr>
+        <w:pStyle w:val="ListParagraph"/>
+        <w:ind w:firstLine="0"/>
+      </w:pPr>
+      <w:r>
+        <w:t>ex: document.querySelector(“#p1”): gets the element whose id is p1d</w:t>
+      </w:r>
+    </w:p>
+    <w:p>
+      <w:pPr>
+        <w:pStyle w:val="ListParagraph"/>
+        <w:ind w:firstLine="0"/>
+      </w:pPr>
+      <w:r>
+        <w:t>ex: document.querySelect</w:t>
+      </w:r>
+      <w:r>
+        <w:t>or</w:t>
+      </w:r>
+      <w:r>
+        <w:t>(“.p1”): gets the elements which has the class name p1</w:t>
+      </w:r>
+    </w:p>
+    <w:p>
+      <w:pPr>
+        <w:pStyle w:val="ListParagraph"/>
+        <w:ind w:firstLine="0"/>
+      </w:pPr>
+      <w:r>
+        <w:t>ex: document.querySelectorAll(“.p1”): get array of elements using the same class name</w:t>
+      </w:r>
+    </w:p>
+    <w:p>
+      <w:pPr>
+        <w:pStyle w:val="ListParagraph"/>
+        <w:ind w:firstLine="0"/>
+      </w:pPr>
+      <w:r>
+        <w:t>ex: document.querySelectorAll(“p”): gets all the p</w:t>
+      </w:r>
+    </w:p>
+    <w:p>
+      <w:pPr>
+        <w:pStyle w:val="ListParagraph"/>
+        <w:ind w:firstLine="0"/>
+      </w:pPr>
+      <w:r>
+        <w:t>ex: document.querySelector(“p”): gets the first p element in the DOM</w:t>
+      </w:r>
+    </w:p>
+    <w:p>
+      <w:pPr>
+        <w:ind w:left="0" w:firstLine="0"/>
+      </w:pPr>
+      <w:r>
+        <w:lastRenderedPageBreak/>
+        <w:drawing>
+          <wp:inline distT="0" distB="0" distL="0" distR="0" wp14:anchorId="46AAB451" wp14:editId="7A038437">
+            <wp:extent cx="5943600" cy="4693920"/>
+            <wp:effectExtent l="0" t="0" r="0" b="0"/>
+            <wp:docPr id="843375086" name="Picture 1"/>
+            <wp:cNvGraphicFramePr>
+              <a:graphicFrameLocks xmlns:a="http://schemas.openxmlformats.org/drawingml/2006/main" noChangeAspect="1"/>
+            </wp:cNvGraphicFramePr>
+            <a:graphic xmlns:a="http://schemas.openxmlformats.org/drawingml/2006/main">
+              <a:graphicData uri="http://schemas.openxmlformats.org/drawingml/2006/picture">
+                <pic:pic xmlns:pic="http://schemas.openxmlformats.org/drawingml/2006/picture">
+                  <pic:nvPicPr>
+                    <pic:cNvPr id="843375086" name=""/>
+                    <pic:cNvPicPr/>
+                  </pic:nvPicPr>
+                  <pic:blipFill>
+                    <a:blip r:embed="rId39"/>
+                    <a:stretch>
+                      <a:fillRect/>
+                    </a:stretch>
+                  </pic:blipFill>
+                  <pic:spPr>
+                    <a:xfrm>
+                      <a:off x="0" y="0"/>
+                      <a:ext cx="5943600" cy="4693920"/>
+                    </a:xfrm>
+                    <a:prstGeom prst="rect">
+                      <a:avLst/>
+                    </a:prstGeom>
+                  </pic:spPr>
+                </pic:pic>
+              </a:graphicData>
+            </a:graphic>
+          </wp:inline>
+        </w:drawing>
+      </w:r>
+    </w:p>
+    <w:p>
+      <w:pPr>
+        <w:ind w:left="0" w:firstLine="0"/>
+      </w:pPr>
+      <w:r>
+        <w:rPr>
+          <w:highlight w:val="yellow"/>
+        </w:rPr>
+        <w:t>Output:</w:t>
+      </w:r>
+    </w:p>
+    <w:p>
+      <w:pPr>
+        <w:ind w:left="0" w:firstLine="0"/>
+      </w:pPr>
+      <w:r>
+        <w:drawing>
+          <wp:inline distT="0" distB="0" distL="0" distR="0" wp14:anchorId="7B175F85" wp14:editId="6BE544E4">
+            <wp:extent cx="5943600" cy="2729230"/>
+            <wp:effectExtent l="0" t="0" r="0" b="0"/>
+            <wp:docPr id="1540373382" name="Picture 1"/>
+            <wp:cNvGraphicFramePr>
+              <a:graphicFrameLocks xmlns:a="http://schemas.openxmlformats.org/drawingml/2006/main" noChangeAspect="1"/>
+            </wp:cNvGraphicFramePr>
+            <a:graphic xmlns:a="http://schemas.openxmlformats.org/drawingml/2006/main">
+              <a:graphicData uri="http://schemas.openxmlformats.org/drawingml/2006/picture">
+                <pic:pic xmlns:pic="http://schemas.openxmlformats.org/drawingml/2006/picture">
+                  <pic:nvPicPr>
+                    <pic:cNvPr id="1540373382" name=""/>
+                    <pic:cNvPicPr/>
+                  </pic:nvPicPr>
+                  <pic:blipFill>
+                    <a:blip r:embed="rId40"/>
+                    <a:stretch>
+                      <a:fillRect/>
+                    </a:stretch>
+                  </pic:blipFill>
+                  <pic:spPr>
+                    <a:xfrm>
+                      <a:off x="0" y="0"/>
+                      <a:ext cx="5943600" cy="2729230"/>
+                    </a:xfrm>
+                    <a:prstGeom prst="rect">
+                      <a:avLst/>
+                    </a:prstGeom>
+                  </pic:spPr>
+                </pic:pic>
+              </a:graphicData>
+            </a:graphic>
+          </wp:inline>
+        </w:drawing>
+      </w:r>
+    </w:p>
     <w:sectPr>
       <w:pgSz w:w="12240" w:h="15840"/>
       <w:pgMar w:top="1440" w:right="1440" w:bottom="1440" w:left="1440" w:header="720" w:footer="720" w:gutter="0"/>
@@ -4415,6 +4646,95 @@
       <w:rPr>
         <w:rFonts w:ascii="Wingdings" w:hAnsi="Wingdings" w:hint="default"/>
       </w:rPr>
+    </w:lvl>
+  </w:abstractNum>
+  <w:abstractNum w:abstractNumId="7" w15:restartNumberingAfterBreak="0">
+    <w:nsid w:val="7C3308AC"/>
+    <w:multiLevelType w:val="hybridMultilevel"/>
+    <w:tmpl w:val="C9F2F92C"/>
+    <w:lvl w:ilvl="0" w:tplc="0409000F">
+      <w:start w:val="1"/>
+      <w:numFmt w:val="decimal"/>
+      <w:lvlText w:val="%1."/>
+      <w:lvlJc w:val="left"/>
+      <w:pPr>
+        <w:ind w:left="720" w:hanging="360"/>
+      </w:pPr>
+      <w:rPr>
+        <w:rFonts w:hint="default"/>
+      </w:rPr>
+    </w:lvl>
+    <w:lvl w:ilvl="1" w:tplc="04090019" w:tentative="1">
+      <w:start w:val="1"/>
+      <w:numFmt w:val="lowerLetter"/>
+      <w:lvlText w:val="%2."/>
+      <w:lvlJc w:val="left"/>
+      <w:pPr>
+        <w:ind w:left="1440" w:hanging="360"/>
+      </w:pPr>
+    </w:lvl>
+    <w:lvl w:ilvl="2" w:tplc="0409001B" w:tentative="1">
+      <w:start w:val="1"/>
+      <w:numFmt w:val="lowerRoman"/>
+      <w:lvlText w:val="%3."/>
+      <w:lvlJc w:val="right"/>
+      <w:pPr>
+        <w:ind w:left="2160" w:hanging="180"/>
+      </w:pPr>
+    </w:lvl>
+    <w:lvl w:ilvl="3" w:tplc="0409000F" w:tentative="1">
+      <w:start w:val="1"/>
+      <w:numFmt w:val="decimal"/>
+      <w:lvlText w:val="%4."/>
+      <w:lvlJc w:val="left"/>
+      <w:pPr>
+        <w:ind w:left="2880" w:hanging="360"/>
+      </w:pPr>
+    </w:lvl>
+    <w:lvl w:ilvl="4" w:tplc="04090019" w:tentative="1">
+      <w:start w:val="1"/>
+      <w:numFmt w:val="lowerLetter"/>
+      <w:lvlText w:val="%5."/>
+      <w:lvlJc w:val="left"/>
+      <w:pPr>
+        <w:ind w:left="3600" w:hanging="360"/>
+      </w:pPr>
+    </w:lvl>
+    <w:lvl w:ilvl="5" w:tplc="0409001B" w:tentative="1">
+      <w:start w:val="1"/>
+      <w:numFmt w:val="lowerRoman"/>
+      <w:lvlText w:val="%6."/>
+      <w:lvlJc w:val="right"/>
+      <w:pPr>
+        <w:ind w:left="4320" w:hanging="180"/>
+      </w:pPr>
+    </w:lvl>
+    <w:lvl w:ilvl="6" w:tplc="0409000F" w:tentative="1">
+      <w:start w:val="1"/>
+      <w:numFmt w:val="decimal"/>
+      <w:lvlText w:val="%7."/>
+      <w:lvlJc w:val="left"/>
+      <w:pPr>
+        <w:ind w:left="5040" w:hanging="360"/>
+      </w:pPr>
+    </w:lvl>
+    <w:lvl w:ilvl="7" w:tplc="04090019" w:tentative="1">
+      <w:start w:val="1"/>
+      <w:numFmt w:val="lowerLetter"/>
+      <w:lvlText w:val="%8."/>
+      <w:lvlJc w:val="left"/>
+      <w:pPr>
+        <w:ind w:left="5760" w:hanging="360"/>
+      </w:pPr>
+    </w:lvl>
+    <w:lvl w:ilvl="8" w:tplc="0409001B" w:tentative="1">
+      <w:start w:val="1"/>
+      <w:numFmt w:val="lowerRoman"/>
+      <w:lvlText w:val="%9."/>
+      <w:lvlJc w:val="right"/>
+      <w:pPr>
+        <w:ind w:left="6480" w:hanging="180"/>
+      </w:pPr>
     </w:lvl>
   </w:abstractNum>
   <w:num w:numId="1" w16cid:durableId="401374730">
@@ -4449,6 +4769,9 @@
     <w:lvlOverride w:ilvl="6"/>
     <w:lvlOverride w:ilvl="7"/>
     <w:lvlOverride w:ilvl="8"/>
+  </w:num>
+  <w:num w:numId="9" w16cid:durableId="1628587274">
+    <w:abstractNumId w:val="7"/>
   </w:num>
 </w:numbering>
 </file>

</xml_diff>